<commit_message>
Updated pdf and docx resume
</commit_message>
<xml_diff>
--- a/static/daniel-rivas.docx
+++ b/static/daniel-rivas.docx
@@ -45,12 +45,16 @@
         <w:jc w:val="center"/>
         <w:rPr>
           <w:rFonts w:ascii="Cambria" w:cs="Cambria" w:eastAsia="Cambria" w:hAnsi="Cambria"/>
+          <w:sz w:val="20"/>
+          <w:szCs w:val="20"/>
         </w:rPr>
       </w:pPr>
       <w:hyperlink r:id="rId6">
         <w:r>
           <w:rPr>
             <w:rFonts w:ascii="Cambria" w:cs="Cambria" w:eastAsia="Cambria" w:hAnsi="Cambria"/>
+            <w:sz w:val="20"/>
+            <w:szCs w:val="20"/>
             <w:u w:val="single"/>
             <w:rtl w:val="0"/>
           </w:rPr>
@@ -60,6 +64,8 @@
       <w:r>
         <w:rPr>
           <w:rFonts w:ascii="Cambria" w:cs="Cambria" w:eastAsia="Cambria" w:hAnsi="Cambria"/>
+          <w:sz w:val="20"/>
+          <w:szCs w:val="20"/>
           <w:rtl w:val="0"/>
         </w:rPr>
         <w:t xml:space="preserve">  -  </w:t>
@@ -68,6 +74,8 @@
         <w:r>
           <w:rPr>
             <w:rFonts w:ascii="Cambria" w:cs="Cambria" w:eastAsia="Cambria" w:hAnsi="Cambria"/>
+            <w:sz w:val="20"/>
+            <w:szCs w:val="20"/>
             <w:u w:val="single"/>
             <w:rtl w:val="0"/>
           </w:rPr>
@@ -76,28 +84,55 @@
       </w:hyperlink>
       <w:r>
         <w:rPr>
-          <w:rtl w:val="0"/>
-        </w:rPr>
-      </w:r>
-    </w:p>
-    <w:p>
-      <w:pPr>
-        <w:jc w:val="center"/>
-        <w:rPr>
-          <w:rFonts w:ascii="Cambria" w:cs="Cambria" w:eastAsia="Cambria" w:hAnsi="Cambria"/>
-        </w:rPr>
-      </w:pPr>
-      <w:r>
-        <w:rPr>
-          <w:rFonts w:ascii="Cambria" w:cs="Cambria" w:eastAsia="Cambria" w:hAnsi="Cambria"/>
-          <w:rtl w:val="0"/>
-        </w:rPr>
-        <w:t xml:space="preserve">(832) 913-9460  -  </w:t>
+          <w:rFonts w:ascii="Cambria" w:cs="Cambria" w:eastAsia="Cambria" w:hAnsi="Cambria"/>
+          <w:sz w:val="20"/>
+          <w:szCs w:val="20"/>
+          <w:rtl w:val="0"/>
+        </w:rPr>
+        <w:t xml:space="preserve"> - </w:t>
       </w:r>
       <w:hyperlink r:id="rId8">
         <w:r>
           <w:rPr>
             <w:rFonts w:ascii="Cambria" w:cs="Cambria" w:eastAsia="Cambria" w:hAnsi="Cambria"/>
+            <w:sz w:val="20"/>
+            <w:szCs w:val="20"/>
+            <w:u w:val="single"/>
+            <w:rtl w:val="0"/>
+          </w:rPr>
+          <w:t xml:space="preserve">https://linkedin.com/in/ersdaniel</w:t>
+        </w:r>
+      </w:hyperlink>
+      <w:r>
+        <w:rPr>
+          <w:rtl w:val="0"/>
+        </w:rPr>
+      </w:r>
+    </w:p>
+    <w:p>
+      <w:pPr>
+        <w:jc w:val="center"/>
+        <w:rPr>
+          <w:rFonts w:ascii="Cambria" w:cs="Cambria" w:eastAsia="Cambria" w:hAnsi="Cambria"/>
+          <w:sz w:val="20"/>
+          <w:szCs w:val="20"/>
+        </w:rPr>
+      </w:pPr>
+      <w:r>
+        <w:rPr>
+          <w:rFonts w:ascii="Cambria" w:cs="Cambria" w:eastAsia="Cambria" w:hAnsi="Cambria"/>
+          <w:sz w:val="20"/>
+          <w:szCs w:val="20"/>
+          <w:rtl w:val="0"/>
+        </w:rPr>
+        <w:t xml:space="preserve">(832) 913-9460  -  </w:t>
+      </w:r>
+      <w:hyperlink r:id="rId9">
+        <w:r>
+          <w:rPr>
+            <w:rFonts w:ascii="Cambria" w:cs="Cambria" w:eastAsia="Cambria" w:hAnsi="Cambria"/>
+            <w:sz w:val="20"/>
+            <w:szCs w:val="20"/>
             <w:u w:val="single"/>
             <w:rtl w:val="0"/>
           </w:rPr>
@@ -107,6 +142,8 @@
       <w:r>
         <w:rPr>
           <w:rFonts w:ascii="Cambria" w:cs="Cambria" w:eastAsia="Cambria" w:hAnsi="Cambria"/>
+          <w:sz w:val="20"/>
+          <w:szCs w:val="20"/>
           <w:rtl w:val="0"/>
         </w:rPr>
         <w:t xml:space="preserve">  -  </w:t>
@@ -114,6 +151,8 @@
       <w:r>
         <w:rPr>
           <w:rFonts w:ascii="Cambria" w:cs="Cambria" w:eastAsia="Cambria" w:hAnsi="Cambria"/>
+          <w:sz w:val="20"/>
+          <w:szCs w:val="20"/>
           <w:rtl w:val="0"/>
         </w:rPr>
         <w:t xml:space="preserve">Houston, TX 77407</w:t>
@@ -152,6 +191,80 @@
           <w:rtl w:val="0"/>
         </w:rPr>
         <w:t xml:space="preserve">Education</w:t>
+      </w:r>
+    </w:p>
+    <w:p>
+      <w:pPr>
+        <w:numPr>
+          <w:ilvl w:val="0"/>
+          <w:numId w:val="3"/>
+        </w:numPr>
+        <w:rPr>
+          <w:b w:val="1"/>
+          <w:sz w:val="20"/>
+          <w:szCs w:val="20"/>
+        </w:rPr>
+      </w:pPr>
+      <w:r>
+        <w:rPr>
+          <w:rFonts w:ascii="Cambria" w:cs="Cambria" w:eastAsia="Cambria" w:hAnsi="Cambria"/>
+          <w:b w:val="1"/>
+          <w:sz w:val="20"/>
+          <w:szCs w:val="20"/>
+          <w:rtl w:val="0"/>
+        </w:rPr>
+        <w:t xml:space="preserve">University of Houston</w:t>
+      </w:r>
+      <w:r>
+        <w:rPr>
+          <w:rFonts w:ascii="Cambria" w:cs="Cambria" w:eastAsia="Cambria" w:hAnsi="Cambria"/>
+          <w:sz w:val="20"/>
+          <w:szCs w:val="20"/>
+          <w:rtl w:val="0"/>
+        </w:rPr>
+        <w:t xml:space="preserve">. Houston, TX. United States.</w:t>
+        <w:br w:type="textWrapping"/>
+      </w:r>
+      <w:r>
+        <w:rPr>
+          <w:rFonts w:ascii="Cambria" w:cs="Cambria" w:eastAsia="Cambria" w:hAnsi="Cambria"/>
+          <w:i w:val="1"/>
+          <w:sz w:val="20"/>
+          <w:szCs w:val="20"/>
+          <w:rtl w:val="0"/>
+        </w:rPr>
+        <w:t xml:space="preserve">B.S. Computer Science</w:t>
+      </w:r>
+      <w:r>
+        <w:rPr>
+          <w:rFonts w:ascii="Cambria" w:cs="Cambria" w:eastAsia="Cambria" w:hAnsi="Cambria"/>
+          <w:sz w:val="20"/>
+          <w:szCs w:val="20"/>
+          <w:rtl w:val="0"/>
+        </w:rPr>
+        <w:t xml:space="preserve">. 2019-2021. </w:t>
+        <w:br w:type="textWrapping"/>
+        <w:t xml:space="preserve">Currently a</w:t>
+      </w:r>
+      <w:r>
+        <w:rPr>
+          <w:rtl w:val="0"/>
+        </w:rPr>
+        <w:t xml:space="preserve">ttendi</w:t>
+      </w:r>
+      <w:r>
+        <w:rPr>
+          <w:rFonts w:ascii="Cambria" w:cs="Cambria" w:eastAsia="Cambria" w:hAnsi="Cambria"/>
+          <w:sz w:val="20"/>
+          <w:szCs w:val="20"/>
+          <w:rtl w:val="0"/>
+        </w:rPr>
+        <w:t xml:space="preserve">ng.</w:t>
+      </w:r>
+      <w:r>
+        <w:rPr>
+          <w:rtl w:val="0"/>
+        </w:rPr>
       </w:r>
     </w:p>
     <w:p>
@@ -163,50 +276,50 @@
         <w:ind w:left="720" w:hanging="360"/>
         <w:rPr>
           <w:b w:val="1"/>
-        </w:rPr>
-      </w:pPr>
-      <w:r>
-        <w:rPr>
-          <w:rFonts w:ascii="Cambria" w:cs="Cambria" w:eastAsia="Cambria" w:hAnsi="Cambria"/>
-          <w:b w:val="1"/>
-          <w:rtl w:val="0"/>
-        </w:rPr>
-        <w:t xml:space="preserve">B.S. Computer Science</w:t>
-      </w:r>
-      <w:r>
-        <w:rPr>
-          <w:rFonts w:ascii="Cambria" w:cs="Cambria" w:eastAsia="Cambria" w:hAnsi="Cambria"/>
-          <w:rtl w:val="0"/>
-        </w:rPr>
-        <w:t xml:space="preserve">.</w:t>
-      </w:r>
-      <w:r>
-        <w:rPr>
-          <w:rFonts w:ascii="Cambria" w:cs="Cambria" w:eastAsia="Cambria" w:hAnsi="Cambria"/>
-          <w:rtl w:val="0"/>
-        </w:rPr>
-        <w:t xml:space="preserve"> 2019-2021.</w:t>
+          <w:sz w:val="20"/>
+          <w:szCs w:val="20"/>
+        </w:rPr>
+      </w:pPr>
+      <w:r>
+        <w:rPr>
+          <w:rFonts w:ascii="Cambria" w:cs="Cambria" w:eastAsia="Cambria" w:hAnsi="Cambria"/>
+          <w:b w:val="1"/>
+          <w:sz w:val="20"/>
+          <w:szCs w:val="20"/>
+          <w:rtl w:val="0"/>
+        </w:rPr>
+        <w:t xml:space="preserve">Houston Community College</w:t>
+      </w:r>
+      <w:r>
+        <w:rPr>
+          <w:rFonts w:ascii="Cambria" w:cs="Cambria" w:eastAsia="Cambria" w:hAnsi="Cambria"/>
+          <w:sz w:val="20"/>
+          <w:szCs w:val="20"/>
+          <w:rtl w:val="0"/>
+        </w:rPr>
+        <w:t xml:space="preserve">. Houston, TX. United States.</w:t>
         <w:br w:type="textWrapping"/>
       </w:r>
       <w:r>
         <w:rPr>
           <w:rFonts w:ascii="Cambria" w:cs="Cambria" w:eastAsia="Cambria" w:hAnsi="Cambria"/>
           <w:i w:val="1"/>
-          <w:rtl w:val="0"/>
-        </w:rPr>
-        <w:t xml:space="preserve">University of Houston.</w:t>
-      </w:r>
-      <w:r>
-        <w:rPr>
-          <w:rFonts w:ascii="Cambria" w:cs="Cambria" w:eastAsia="Cambria" w:hAnsi="Cambria"/>
-          <w:rtl w:val="0"/>
-        </w:rPr>
-        <w:t xml:space="preserve"> United States. Starting Fall 2019.</w:t>
-      </w:r>
-      <w:r>
-        <w:rPr>
-          <w:rtl w:val="0"/>
-        </w:rPr>
+          <w:sz w:val="20"/>
+          <w:szCs w:val="20"/>
+          <w:rtl w:val="0"/>
+        </w:rPr>
+        <w:t xml:space="preserve">A.S. Computer Science</w:t>
+      </w:r>
+      <w:r>
+        <w:rPr>
+          <w:rFonts w:ascii="Cambria" w:cs="Cambria" w:eastAsia="Cambria" w:hAnsi="Cambria"/>
+          <w:sz w:val="20"/>
+          <w:szCs w:val="20"/>
+          <w:rtl w:val="0"/>
+        </w:rPr>
+        <w:t xml:space="preserve">. 2016-2018.</w:t>
+        <w:br w:type="textWrapping"/>
+        <w:t xml:space="preserve">Honors graduate.</w:t>
       </w:r>
     </w:p>
     <w:p>
@@ -218,55 +331,45 @@
         <w:ind w:left="720" w:hanging="360"/>
         <w:rPr>
           <w:b w:val="1"/>
-        </w:rPr>
-      </w:pPr>
-      <w:r>
-        <w:rPr>
-          <w:rFonts w:ascii="Cambria" w:cs="Cambria" w:eastAsia="Cambria" w:hAnsi="Cambria"/>
-          <w:b w:val="1"/>
-          <w:rtl w:val="0"/>
-        </w:rPr>
-        <w:t xml:space="preserve">A.S. Computer Science</w:t>
-      </w:r>
-      <w:r>
-        <w:rPr>
-          <w:rFonts w:ascii="Cambria" w:cs="Cambria" w:eastAsia="Cambria" w:hAnsi="Cambria"/>
-          <w:rtl w:val="0"/>
-        </w:rPr>
-        <w:t xml:space="preserve">. 2016-2018.</w:t>
+          <w:sz w:val="20"/>
+          <w:szCs w:val="20"/>
+        </w:rPr>
+      </w:pPr>
+      <w:r>
+        <w:rPr>
+          <w:rFonts w:ascii="Cambria" w:cs="Cambria" w:eastAsia="Cambria" w:hAnsi="Cambria"/>
+          <w:b w:val="1"/>
+          <w:sz w:val="20"/>
+          <w:szCs w:val="20"/>
+          <w:rtl w:val="0"/>
+        </w:rPr>
+        <w:t xml:space="preserve">Universidad Nacional Experimental del Táchira</w:t>
+      </w:r>
+      <w:r>
+        <w:rPr>
+          <w:rFonts w:ascii="Cambria" w:cs="Cambria" w:eastAsia="Cambria" w:hAnsi="Cambria"/>
+          <w:sz w:val="20"/>
+          <w:szCs w:val="20"/>
+          <w:rtl w:val="0"/>
+        </w:rPr>
+        <w:t xml:space="preserve">. San Cristobal, Táchira. Venezuela.</w:t>
+      </w:r>
+      <w:r>
+        <w:rPr>
+          <w:rFonts w:ascii="Cambria" w:cs="Cambria" w:eastAsia="Cambria" w:hAnsi="Cambria"/>
+          <w:b w:val="1"/>
+          <w:sz w:val="20"/>
+          <w:szCs w:val="20"/>
+          <w:rtl w:val="0"/>
+        </w:rPr>
         <w:br w:type="textWrapping"/>
       </w:r>
       <w:r>
         <w:rPr>
           <w:rFonts w:ascii="Cambria" w:cs="Cambria" w:eastAsia="Cambria" w:hAnsi="Cambria"/>
           <w:i w:val="1"/>
-          <w:rtl w:val="0"/>
-        </w:rPr>
-        <w:t xml:space="preserve">Houston Community College.</w:t>
-      </w:r>
-      <w:r>
-        <w:rPr>
-          <w:rFonts w:ascii="Cambria" w:cs="Cambria" w:eastAsia="Cambria" w:hAnsi="Cambria"/>
-          <w:rtl w:val="0"/>
-        </w:rPr>
-        <w:t xml:space="preserve"> United States. Cum Laude graduate.</w:t>
-      </w:r>
-    </w:p>
-    <w:p>
-      <w:pPr>
-        <w:numPr>
-          <w:ilvl w:val="0"/>
-          <w:numId w:val="3"/>
-        </w:numPr>
-        <w:ind w:left="720" w:hanging="360"/>
-        <w:rPr>
-          <w:b w:val="1"/>
-        </w:rPr>
-      </w:pPr>
-      <w:r>
-        <w:rPr>
-          <w:rFonts w:ascii="Cambria" w:cs="Cambria" w:eastAsia="Cambria" w:hAnsi="Cambria"/>
-          <w:b w:val="1"/>
+          <w:sz w:val="20"/>
+          <w:szCs w:val="20"/>
           <w:rtl w:val="0"/>
         </w:rPr>
         <w:t xml:space="preserve">B.E. Software Engineering</w:t>
@@ -274,25 +377,11 @@
       <w:r>
         <w:rPr>
           <w:rFonts w:ascii="Cambria" w:cs="Cambria" w:eastAsia="Cambria" w:hAnsi="Cambria"/>
+          <w:sz w:val="20"/>
+          <w:szCs w:val="20"/>
           <w:rtl w:val="0"/>
         </w:rPr>
         <w:t xml:space="preserve">. 2013-2015.</w:t>
-        <w:br w:type="textWrapping"/>
-      </w:r>
-      <w:r>
-        <w:rPr>
-          <w:rFonts w:ascii="Cambria" w:cs="Cambria" w:eastAsia="Cambria" w:hAnsi="Cambria"/>
-          <w:i w:val="1"/>
-          <w:rtl w:val="0"/>
-        </w:rPr>
-        <w:t xml:space="preserve">Universidad Nacional Experimental del Táchira</w:t>
-      </w:r>
-      <w:r>
-        <w:rPr>
-          <w:rFonts w:ascii="Cambria" w:cs="Cambria" w:eastAsia="Cambria" w:hAnsi="Cambria"/>
-          <w:rtl w:val="0"/>
-        </w:rPr>
-        <w:t xml:space="preserve">. Venezuela.</w:t>
       </w:r>
     </w:p>
     <w:p>
@@ -329,6 +418,123 @@
           <w:b w:val="1"/>
           <w:rtl w:val="0"/>
         </w:rPr>
+        <w:t xml:space="preserve">DeepCast, LLC</w:t>
+      </w:r>
+      <w:r>
+        <w:rPr>
+          <w:rFonts w:ascii="Cambria" w:cs="Cambria" w:eastAsia="Cambria" w:hAnsi="Cambria"/>
+          <w:rtl w:val="0"/>
+        </w:rPr>
+        <w:t xml:space="preserve">. Houston, TX. United States.</w:t>
+        <w:br w:type="textWrapping"/>
+      </w:r>
+      <w:r>
+        <w:rPr>
+          <w:rFonts w:ascii="Cambria" w:cs="Cambria" w:eastAsia="Cambria" w:hAnsi="Cambria"/>
+          <w:i w:val="1"/>
+          <w:rtl w:val="0"/>
+        </w:rPr>
+        <w:t xml:space="preserve">Software Engineer Intern</w:t>
+      </w:r>
+      <w:r>
+        <w:rPr>
+          <w:rFonts w:ascii="Cambria" w:cs="Cambria" w:eastAsia="Cambria" w:hAnsi="Cambria"/>
+          <w:rtl w:val="0"/>
+        </w:rPr>
+        <w:t xml:space="preserve">. September 2019 - December 2019.</w:t>
+      </w:r>
+      <w:r>
+        <w:rPr>
+          <w:rtl w:val="0"/>
+        </w:rPr>
+      </w:r>
+    </w:p>
+    <w:p>
+      <w:pPr>
+        <w:numPr>
+          <w:ilvl w:val="1"/>
+          <w:numId w:val="1"/>
+        </w:numPr>
+        <w:shd w:fill="ffffff" w:val="clear"/>
+        <w:ind w:left="1440" w:hanging="360"/>
+        <w:rPr>
+          <w:rFonts w:ascii="Cambria" w:cs="Cambria" w:eastAsia="Cambria" w:hAnsi="Cambria"/>
+        </w:rPr>
+      </w:pPr>
+      <w:r>
+        <w:rPr>
+          <w:rFonts w:ascii="Cambria" w:cs="Cambria" w:eastAsia="Cambria" w:hAnsi="Cambria"/>
+          <w:rtl w:val="0"/>
+        </w:rPr>
+        <w:t xml:space="preserve">Designed and implemented improvements for a geo-visualization stack that allowed for rendering and exploration of thousands of data points in real-time.</w:t>
+      </w:r>
+    </w:p>
+    <w:p>
+      <w:pPr>
+        <w:numPr>
+          <w:ilvl w:val="1"/>
+          <w:numId w:val="1"/>
+        </w:numPr>
+        <w:shd w:fill="ffffff" w:val="clear"/>
+        <w:ind w:left="1440" w:hanging="360"/>
+        <w:rPr>
+          <w:rFonts w:ascii="Cambria" w:cs="Cambria" w:eastAsia="Cambria" w:hAnsi="Cambria"/>
+          <w:u w:val="none"/>
+        </w:rPr>
+      </w:pPr>
+      <w:r>
+        <w:rPr>
+          <w:rFonts w:ascii="Cambria" w:cs="Cambria" w:eastAsia="Cambria" w:hAnsi="Cambria"/>
+          <w:rtl w:val="0"/>
+        </w:rPr>
+        <w:t xml:space="preserve">Designed and implemented a proof-of-concept platform for agile data-science development, running on Kubernetes and based on Pachyderm.</w:t>
+      </w:r>
+      <w:r>
+        <w:rPr>
+          <w:rtl w:val="0"/>
+        </w:rPr>
+      </w:r>
+    </w:p>
+    <w:p>
+      <w:pPr>
+        <w:numPr>
+          <w:ilvl w:val="0"/>
+          <w:numId w:val="1"/>
+        </w:numPr>
+        <w:ind w:left="720" w:hanging="360"/>
+        <w:rPr>
+          <w:b w:val="1"/>
+        </w:rPr>
+      </w:pPr>
+      <w:r>
+        <w:rPr>
+          <w:rFonts w:ascii="Cambria" w:cs="Cambria" w:eastAsia="Cambria" w:hAnsi="Cambria"/>
+          <w:b w:val="1"/>
+          <w:rtl w:val="0"/>
+        </w:rPr>
+        <w:t xml:space="preserve">Sabernetic, LLC</w:t>
+      </w:r>
+      <w:r>
+        <w:rPr>
+          <w:rFonts w:ascii="Cambria" w:cs="Cambria" w:eastAsia="Cambria" w:hAnsi="Cambria"/>
+          <w:rtl w:val="0"/>
+        </w:rPr>
+        <w:t xml:space="preserve">. Houston TX. United States.</w:t>
+      </w:r>
+      <w:r>
+        <w:rPr>
+          <w:rFonts w:ascii="Cambria" w:cs="Cambria" w:eastAsia="Cambria" w:hAnsi="Cambria"/>
+          <w:b w:val="1"/>
+          <w:rtl w:val="0"/>
+        </w:rPr>
+        <w:br w:type="textWrapping"/>
+      </w:r>
+      <w:r>
+        <w:rPr>
+          <w:rFonts w:ascii="Cambria" w:cs="Cambria" w:eastAsia="Cambria" w:hAnsi="Cambria"/>
+          <w:i w:val="1"/>
+          <w:rtl w:val="0"/>
+        </w:rPr>
         <w:t xml:space="preserve">Software Engineer</w:t>
       </w:r>
       <w:r>
@@ -336,9 +542,7 @@
           <w:rFonts w:ascii="Cambria" w:cs="Cambria" w:eastAsia="Cambria" w:hAnsi="Cambria"/>
           <w:rtl w:val="0"/>
         </w:rPr>
-        <w:t xml:space="preserve">. 2018 - Present.</w:t>
-        <w:br w:type="textWrapping"/>
-        <w:t xml:space="preserve">Sabernetic LLC.  Houston, TX. United States.</w:t>
+        <w:t xml:space="preserve">. 2018 - 2019.</w:t>
       </w:r>
     </w:p>
     <w:p>
@@ -358,7 +562,7 @@
           <w:rFonts w:ascii="Cambria" w:cs="Cambria" w:eastAsia="Cambria" w:hAnsi="Cambria"/>
           <w:rtl w:val="0"/>
         </w:rPr>
-        <w:t xml:space="preserve">Design, develop and maintain a microservice-based architecture for agile development and delivery. Using Python’s Nameko library for the implementation of the microservices.</w:t>
+        <w:t xml:space="preserve">Designed, developed and maintained a microservice-based architecture for agile development and delivery, using Python’s Nameko library for the implementation of the microservices.</w:t>
       </w:r>
     </w:p>
     <w:p>
@@ -378,7 +582,7 @@
           <w:rFonts w:ascii="Cambria" w:cs="Cambria" w:eastAsia="Cambria" w:hAnsi="Cambria"/>
           <w:rtl w:val="0"/>
         </w:rPr>
-        <w:t xml:space="preserve">Distributed tabular data-structure for transactional and analytical processes over large amounts of data. Using Cassandra for available and tolerant data-layer, ElasticSearch for exploration, and Apache Spark for computations.</w:t>
+        <w:t xml:space="preserve">Implemented a distributed tabular data-structure for transactional and analytical processes over large amounts of data, using Cassandra for available and tolerant data-layer.</w:t>
       </w:r>
     </w:p>
     <w:p>
@@ -397,7 +601,12 @@
           <w:rFonts w:ascii="Cambria" w:cs="Cambria" w:eastAsia="Cambria" w:hAnsi="Cambria"/>
           <w:rtl w:val="0"/>
         </w:rPr>
-        <w:t xml:space="preserve">Continuous Delivery pipeline for containerized applications running on Kubernetes. Implemented using Concourse CI and build/deploy steps based on custom Docker images.</w:t>
+        <w:t xml:space="preserve">Supported the design and implementation of a BI dashboard backed by the infrastructure already mentioned. Implemented using React.</w:t>
+      </w:r>
+      <w:r>
+        <w:rPr>
+          <w:rtl w:val="0"/>
+        </w:rPr>
       </w:r>
     </w:p>
     <w:p>
@@ -406,27 +615,36 @@
           <w:ilvl w:val="0"/>
           <w:numId w:val="1"/>
         </w:numPr>
-        <w:ind w:left="720" w:hanging="360"/>
-        <w:rPr>
-          <w:b w:val="1"/>
-        </w:rPr>
-      </w:pPr>
-      <w:r>
-        <w:rPr>
-          <w:rFonts w:ascii="Cambria" w:cs="Cambria" w:eastAsia="Cambria" w:hAnsi="Cambria"/>
-          <w:b w:val="1"/>
-          <w:rtl w:val="0"/>
-        </w:rPr>
-        <w:t xml:space="preserve">Full-stack developer</w:t>
-      </w:r>
-      <w:r>
-        <w:rPr>
-          <w:rFonts w:ascii="Cambria" w:cs="Cambria" w:eastAsia="Cambria" w:hAnsi="Cambria"/>
-          <w:rtl w:val="0"/>
-        </w:rPr>
-        <w:t xml:space="preserve">. 2015 - 2018.</w:t>
+        <w:rPr>
+          <w:b w:val="1"/>
+        </w:rPr>
+      </w:pPr>
+      <w:r>
+        <w:rPr>
+          <w:b w:val="1"/>
+          <w:rtl w:val="0"/>
+        </w:rPr>
+        <w:t xml:space="preserve">Upwork</w:t>
+      </w:r>
+      <w:r>
+        <w:rPr>
+          <w:rtl w:val="0"/>
+        </w:rPr>
+        <w:t xml:space="preserve">. Remote.</w:t>
         <w:br w:type="textWrapping"/>
-        <w:t xml:space="preserve">Upwork. Remote.</w:t>
+      </w:r>
+      <w:r>
+        <w:rPr>
+          <w:i w:val="1"/>
+          <w:rtl w:val="0"/>
+        </w:rPr>
+        <w:t xml:space="preserve">Freelancer Full-stack Developer</w:t>
+      </w:r>
+      <w:r>
+        <w:rPr>
+          <w:rtl w:val="0"/>
+        </w:rPr>
+        <w:t xml:space="preserve">. 2015-2018.</w:t>
       </w:r>
     </w:p>
     <w:p>
@@ -437,82 +655,14 @@
         </w:numPr>
         <w:ind w:left="1440" w:hanging="360"/>
         <w:rPr>
-          <w:rFonts w:ascii="Cambria" w:cs="Cambria" w:eastAsia="Cambria" w:hAnsi="Cambria"/>
-        </w:rPr>
-      </w:pPr>
-      <w:r>
-        <w:rPr>
-          <w:rFonts w:ascii="Cambria" w:cs="Cambria" w:eastAsia="Cambria" w:hAnsi="Cambria"/>
-          <w:rtl w:val="0"/>
-        </w:rPr>
-        <w:t xml:space="preserve">ETL programs (Extract, Transform, Load) for multiple data-sources and environments. </w:t>
-      </w:r>
-    </w:p>
-    <w:p>
-      <w:pPr>
-        <w:numPr>
-          <w:ilvl w:val="1"/>
-          <w:numId w:val="1"/>
-        </w:numPr>
-        <w:ind w:left="1440" w:hanging="360"/>
-        <w:rPr>
-          <w:rFonts w:ascii="Cambria" w:cs="Cambria" w:eastAsia="Cambria" w:hAnsi="Cambria"/>
-        </w:rPr>
-      </w:pPr>
-      <w:r>
-        <w:rPr>
-          <w:rFonts w:ascii="Cambria" w:cs="Cambria" w:eastAsia="Cambria" w:hAnsi="Cambria"/>
-          <w:rtl w:val="0"/>
-        </w:rPr>
-        <w:t xml:space="preserve">Landing pages and business development websites. Using frameworks like Hugo (static sites, Golang), Django (Python), Phoenix (Elixir), and Wordpress for legacy websites.</w:t>
-      </w:r>
-    </w:p>
-    <w:p>
-      <w:pPr>
-        <w:numPr>
-          <w:ilvl w:val="0"/>
-          <w:numId w:val="1"/>
-        </w:numPr>
-        <w:ind w:left="720" w:hanging="360"/>
-        <w:rPr>
-          <w:b w:val="1"/>
-        </w:rPr>
-      </w:pPr>
-      <w:r>
-        <w:rPr>
-          <w:rFonts w:ascii="Cambria" w:cs="Cambria" w:eastAsia="Cambria" w:hAnsi="Cambria"/>
-          <w:b w:val="1"/>
-          <w:rtl w:val="0"/>
-        </w:rPr>
-        <w:t xml:space="preserve">Front-end developer</w:t>
-      </w:r>
-      <w:r>
-        <w:rPr>
-          <w:rFonts w:ascii="Cambria" w:cs="Cambria" w:eastAsia="Cambria" w:hAnsi="Cambria"/>
-          <w:rtl w:val="0"/>
-        </w:rPr>
-        <w:t xml:space="preserve">. 2014 - 2015.</w:t>
-        <w:br w:type="textWrapping"/>
-        <w:t xml:space="preserve">Fix Computing. Tachira, Venezuela.</w:t>
-      </w:r>
-    </w:p>
-    <w:p>
-      <w:pPr>
-        <w:numPr>
-          <w:ilvl w:val="1"/>
-          <w:numId w:val="1"/>
-        </w:numPr>
-        <w:ind w:left="1440" w:hanging="360"/>
-        <w:rPr>
-          <w:rFonts w:ascii="Cambria" w:cs="Cambria" w:eastAsia="Cambria" w:hAnsi="Cambria"/>
-        </w:rPr>
-      </w:pPr>
-      <w:r>
-        <w:rPr>
-          <w:rFonts w:ascii="Cambria" w:cs="Cambria" w:eastAsia="Cambria" w:hAnsi="Cambria"/>
-          <w:rtl w:val="0"/>
-        </w:rPr>
-        <w:t xml:space="preserve">Landing pages and marking-oriented websites. Work included wireframing, design outline with Photoshop, and websites implementation using HTML, CSS, and JavaScript.</w:t>
+          <w:u w:val="none"/>
+        </w:rPr>
+      </w:pPr>
+      <w:r>
+        <w:rPr>
+          <w:rtl w:val="0"/>
+        </w:rPr>
+        <w:t xml:space="preserve">Design and implementation of landing pages and business development websites. Frameworks used included Hugo (static sites, Golang), Django (Python), Phoenix (Elixir), and WordPress for legacy websites.</w:t>
       </w:r>
     </w:p>
     <w:p>
@@ -622,7 +772,7 @@
       </w:r>
     </w:p>
     <w:sectPr>
-      <w:footerReference r:id="rId9" w:type="default"/>
+      <w:footerReference r:id="rId10" w:type="default"/>
       <w:pgSz w:h="15840" w:w="12240"/>
       <w:pgMar w:bottom="720" w:top="720" w:left="1080" w:right="1080" w:header="720" w:footer="720"/>
       <w:pgNumType w:start="1"/>
@@ -995,15 +1145,14 @@
   <w:docDefaults>
     <w:rPrDefault>
       <w:rPr>
-        <w:rFonts w:ascii="Droid Serif" w:cs="Droid Serif" w:eastAsia="Droid Serif" w:hAnsi="Droid Serif"/>
-        <w:sz w:val="22"/>
-        <w:szCs w:val="22"/>
+        <w:rFonts w:ascii="Cambria" w:cs="Cambria" w:eastAsia="Cambria" w:hAnsi="Cambria"/>
         <w:lang w:val="en"/>
       </w:rPr>
     </w:rPrDefault>
     <w:pPrDefault>
       <w:pPr>
         <w:spacing w:line="276" w:lineRule="auto"/>
+        <w:ind w:left="720" w:hanging="360"/>
       </w:pPr>
     </w:pPrDefault>
   </w:docDefaults>

</xml_diff>